<commit_message>
chore(assets): add doctors.json and validate assets config
</commit_message>
<xml_diff>
--- a/PO/gspapp.docx
+++ b/PO/gspapp.docx
@@ -51,11 +51,9 @@
             <w:tcW w:w="1813" w:type="dxa"/>
           </w:tcPr>
           <w:p>
-            <w:proofErr w:type="spellStart"/>
             <w:r>
               <w:t>Timebox</w:t>
             </w:r>
-            <w:proofErr w:type="spellEnd"/>
           </w:p>
         </w:tc>
         <w:tc>
@@ -115,11 +113,9 @@
             <w:tcW w:w="1813" w:type="dxa"/>
           </w:tcPr>
           <w:p>
-            <w:proofErr w:type="spellStart"/>
             <w:r>
               <w:t>Done</w:t>
             </w:r>
-            <w:proofErr w:type="spellEnd"/>
           </w:p>
         </w:tc>
       </w:tr>
@@ -169,11 +165,9 @@
             <w:tcW w:w="1813" w:type="dxa"/>
           </w:tcPr>
           <w:p>
-            <w:proofErr w:type="spellStart"/>
             <w:r>
               <w:t>Done</w:t>
             </w:r>
-            <w:proofErr w:type="spellEnd"/>
           </w:p>
         </w:tc>
       </w:tr>
@@ -223,11 +217,9 @@
             <w:tcW w:w="1813" w:type="dxa"/>
           </w:tcPr>
           <w:p>
-            <w:proofErr w:type="spellStart"/>
             <w:r>
               <w:t>Done</w:t>
             </w:r>
-            <w:proofErr w:type="spellEnd"/>
           </w:p>
         </w:tc>
       </w:tr>
@@ -248,13 +240,8 @@
           </w:tcPr>
           <w:p>
             <w:r>
-              <w:t xml:space="preserve">« Création de l’interface </w:t>
-            </w:r>
-            <w:proofErr w:type="spellStart"/>
-            <w:r>
-              <w:t>Doctor</w:t>
-            </w:r>
-            <w:proofErr w:type="spellEnd"/>
+              <w:t>« Création de l’interface Doctor</w:t>
+            </w:r>
             <w:r>
               <w:t xml:space="preserve"> avec ces propriétés</w:t>
             </w:r>
@@ -288,11 +275,9 @@
             <w:tcW w:w="1813" w:type="dxa"/>
           </w:tcPr>
           <w:p>
-            <w:proofErr w:type="spellStart"/>
             <w:r>
               <w:t>Done</w:t>
             </w:r>
-            <w:proofErr w:type="spellEnd"/>
           </w:p>
         </w:tc>
       </w:tr>
@@ -311,25 +296,41 @@
           <w:tcPr>
             <w:tcW w:w="1812" w:type="dxa"/>
           </w:tcPr>
-          <w:p/>
-        </w:tc>
-        <w:tc>
-          <w:tcPr>
-            <w:tcW w:w="1812" w:type="dxa"/>
-          </w:tcPr>
-          <w:p/>
-        </w:tc>
-        <w:tc>
-          <w:tcPr>
-            <w:tcW w:w="1813" w:type="dxa"/>
-          </w:tcPr>
-          <w:p/>
-        </w:tc>
-        <w:tc>
-          <w:tcPr>
-            <w:tcW w:w="1813" w:type="dxa"/>
-          </w:tcPr>
-          <w:p/>
+          <w:p>
+            <w:r>
+              <w:t>« Création de l’interface Medecin avec ces propriétés »,1</w:t>
+            </w:r>
+          </w:p>
+        </w:tc>
+        <w:tc>
+          <w:tcPr>
+            <w:tcW w:w="1812" w:type="dxa"/>
+          </w:tcPr>
+          <w:p>
+            <w:r>
+              <w:t>N</w:t>
+            </w:r>
+          </w:p>
+        </w:tc>
+        <w:tc>
+          <w:tcPr>
+            <w:tcW w:w="1813" w:type="dxa"/>
+          </w:tcPr>
+          <w:p>
+            <w:r>
+              <w:t>N</w:t>
+            </w:r>
+          </w:p>
+        </w:tc>
+        <w:tc>
+          <w:tcPr>
+            <w:tcW w:w="1813" w:type="dxa"/>
+          </w:tcPr>
+          <w:p>
+            <w:r>
+              <w:t>Done</w:t>
+            </w:r>
+          </w:p>
         </w:tc>
       </w:tr>
       <w:tr>
@@ -347,25 +348,41 @@
           <w:tcPr>
             <w:tcW w:w="1812" w:type="dxa"/>
           </w:tcPr>
-          <w:p/>
-        </w:tc>
-        <w:tc>
-          <w:tcPr>
-            <w:tcW w:w="1812" w:type="dxa"/>
-          </w:tcPr>
-          <w:p/>
-        </w:tc>
-        <w:tc>
-          <w:tcPr>
-            <w:tcW w:w="1813" w:type="dxa"/>
-          </w:tcPr>
-          <w:p/>
-        </w:tc>
-        <w:tc>
-          <w:tcPr>
-            <w:tcW w:w="1813" w:type="dxa"/>
-          </w:tcPr>
-          <w:p/>
+          <w:p>
+            <w:r>
+              <w:t>« Création d’une fonction afin de convertir le modèle source au modèle cible », 2</w:t>
+            </w:r>
+          </w:p>
+        </w:tc>
+        <w:tc>
+          <w:tcPr>
+            <w:tcW w:w="1812" w:type="dxa"/>
+          </w:tcPr>
+          <w:p>
+            <w:r>
+              <w:t>N</w:t>
+            </w:r>
+          </w:p>
+        </w:tc>
+        <w:tc>
+          <w:tcPr>
+            <w:tcW w:w="1813" w:type="dxa"/>
+          </w:tcPr>
+          <w:p>
+            <w:r>
+              <w:t>N</w:t>
+            </w:r>
+          </w:p>
+        </w:tc>
+        <w:tc>
+          <w:tcPr>
+            <w:tcW w:w="1813" w:type="dxa"/>
+          </w:tcPr>
+          <w:p>
+            <w:r>
+              <w:t>Done</w:t>
+            </w:r>
+          </w:p>
         </w:tc>
       </w:tr>
       <w:tr>
@@ -383,25 +400,41 @@
           <w:tcPr>
             <w:tcW w:w="1812" w:type="dxa"/>
           </w:tcPr>
-          <w:p/>
-        </w:tc>
-        <w:tc>
-          <w:tcPr>
-            <w:tcW w:w="1812" w:type="dxa"/>
-          </w:tcPr>
-          <w:p/>
-        </w:tc>
-        <w:tc>
-          <w:tcPr>
-            <w:tcW w:w="1813" w:type="dxa"/>
-          </w:tcPr>
-          <w:p/>
-        </w:tc>
-        <w:tc>
-          <w:tcPr>
-            <w:tcW w:w="1813" w:type="dxa"/>
-          </w:tcPr>
-          <w:p/>
+          <w:p>
+            <w:r>
+              <w:t>« Création du dossier d’assets et modification du angular.json »,2</w:t>
+            </w:r>
+          </w:p>
+        </w:tc>
+        <w:tc>
+          <w:tcPr>
+            <w:tcW w:w="1812" w:type="dxa"/>
+          </w:tcPr>
+          <w:p>
+            <w:r>
+              <w:t>N</w:t>
+            </w:r>
+          </w:p>
+        </w:tc>
+        <w:tc>
+          <w:tcPr>
+            <w:tcW w:w="1813" w:type="dxa"/>
+          </w:tcPr>
+          <w:p>
+            <w:r>
+              <w:t>N</w:t>
+            </w:r>
+          </w:p>
+        </w:tc>
+        <w:tc>
+          <w:tcPr>
+            <w:tcW w:w="1813" w:type="dxa"/>
+          </w:tcPr>
+          <w:p>
+            <w:r>
+              <w:t>Done</w:t>
+            </w:r>
+          </w:p>
         </w:tc>
       </w:tr>
       <w:tr>

</xml_diff>